<commit_message>
Removed contest programming section
</commit_message>
<xml_diff>
--- a/CV_Jamilush_Talukder.docx
+++ b/CV_Jamilush_Talukder.docx
@@ -328,15 +328,7 @@
           <w:sz w:val="20"/>
           <w:szCs w:val="20"/>
         </w:rPr>
-        <w:t xml:space="preserve"> for a US based client to develop </w:t>
-      </w:r>
-      <w:r>
-        <w:rPr>
-          <w:rFonts w:asciiTheme="majorHAnsi" w:hAnsiTheme="majorHAnsi" w:cstheme="majorHAnsi"/>
-          <w:sz w:val="20"/>
-          <w:szCs w:val="20"/>
-        </w:rPr>
-        <w:t>an enterprise level project</w:t>
+        <w:t xml:space="preserve"> for a US based client to develop an enterprise level project</w:t>
       </w:r>
     </w:p>
     <w:p>
@@ -1403,901 +1395,122 @@
           <w:rFonts w:asciiTheme="majorHAnsi" w:hAnsiTheme="majorHAnsi" w:cstheme="majorHAnsi"/>
           <w:color w:val="1155CC"/>
         </w:rPr>
-        <w:t>Competitive Programming,</w:t>
+        <w:t>E</w:t>
       </w:r>
       <w:r>
         <w:rPr>
           <w:rFonts w:asciiTheme="majorHAnsi" w:hAnsiTheme="majorHAnsi" w:cstheme="majorHAnsi"/>
           <w:color w:val="1155CC"/>
         </w:rPr>
-        <w:t xml:space="preserve"> Online Judge</w:t>
-      </w:r>
+        <w:t>duc</w:t>
+      </w:r>
+      <w:bookmarkStart w:id="2" w:name="_GoBack"/>
+      <w:bookmarkEnd w:id="2"/>
       <w:r>
         <w:rPr>
           <w:rFonts w:asciiTheme="majorHAnsi" w:hAnsiTheme="majorHAnsi" w:cstheme="majorHAnsi"/>
           <w:color w:val="1155CC"/>
         </w:rPr>
-        <w:t xml:space="preserve"> and Contest</w:t>
-      </w:r>
-      <w:r>
-        <w:rPr>
-          <w:rFonts w:asciiTheme="majorHAnsi" w:hAnsiTheme="majorHAnsi" w:cstheme="majorHAnsi"/>
-          <w:color w:val="1155CC"/>
-        </w:rPr>
-        <w:t xml:space="preserve"> Profile</w:t>
+        <w:t>ation</w:t>
       </w:r>
     </w:p>
-    <w:tbl>
-      <w:tblPr>
-        <w:tblStyle w:val="TableGrid"/>
-        <w:tblW w:w="0" w:type="auto"/>
-        <w:tblInd w:w="265" w:type="dxa"/>
-        <w:tblBorders>
-          <w:top w:val="none" w:sz="0" w:space="0" w:color="auto"/>
-          <w:left w:val="none" w:sz="0" w:space="0" w:color="auto"/>
-          <w:bottom w:val="none" w:sz="0" w:space="0" w:color="auto"/>
-          <w:right w:val="none" w:sz="0" w:space="0" w:color="auto"/>
-          <w:insideH w:val="none" w:sz="0" w:space="0" w:color="auto"/>
-          <w:insideV w:val="none" w:sz="0" w:space="0" w:color="auto"/>
-        </w:tblBorders>
-        <w:tblLook w:val="04A0" w:firstRow="1" w:lastRow="0" w:firstColumn="1" w:lastColumn="0" w:noHBand="0" w:noVBand="1"/>
-      </w:tblPr>
-      <w:tblGrid>
-        <w:gridCol w:w="5850"/>
-        <w:gridCol w:w="4342"/>
-      </w:tblGrid>
-      <w:tr>
-        <w:tc>
-          <w:tcPr>
-            <w:tcW w:w="5850" w:type="dxa"/>
-          </w:tcPr>
-          <w:p>
-            <w:pPr>
-              <w:pStyle w:val="ListParagraph"/>
-              <w:numPr>
-                <w:ilvl w:val="0"/>
-                <w:numId w:val="13"/>
-              </w:numPr>
-              <w:spacing w:line="276" w:lineRule="auto"/>
-              <w:rPr>
-                <w:rFonts w:asciiTheme="majorHAnsi" w:hAnsiTheme="majorHAnsi" w:cstheme="majorHAnsi"/>
-                <w:sz w:val="20"/>
-                <w:szCs w:val="20"/>
-              </w:rPr>
-            </w:pPr>
-            <w:r>
-              <w:rPr>
-                <w:rFonts w:asciiTheme="majorHAnsi" w:hAnsiTheme="majorHAnsi" w:cstheme="majorHAnsi"/>
-                <w:sz w:val="20"/>
-                <w:szCs w:val="20"/>
-              </w:rPr>
-              <w:t xml:space="preserve">Solved 800+ problems in </w:t>
-            </w:r>
-            <w:hyperlink r:id="rId8" w:history="1">
-              <w:r>
-                <w:rPr>
-                  <w:rStyle w:val="Hyperlink"/>
-                  <w:rFonts w:asciiTheme="majorHAnsi" w:hAnsiTheme="majorHAnsi" w:cstheme="majorHAnsi"/>
-                  <w:sz w:val="20"/>
-                  <w:szCs w:val="20"/>
-                </w:rPr>
-                <w:t>various OJs</w:t>
-              </w:r>
-            </w:hyperlink>
-          </w:p>
-          <w:p>
-            <w:pPr>
-              <w:pStyle w:val="ListParagraph"/>
-              <w:numPr>
-                <w:ilvl w:val="0"/>
-                <w:numId w:val="13"/>
-              </w:numPr>
-              <w:spacing w:line="276" w:lineRule="auto"/>
-              <w:rPr>
-                <w:rFonts w:asciiTheme="majorHAnsi" w:hAnsiTheme="majorHAnsi" w:cstheme="majorHAnsi"/>
-                <w:sz w:val="20"/>
-                <w:szCs w:val="20"/>
-              </w:rPr>
-            </w:pPr>
-            <w:r>
-              <w:rPr>
-                <w:rFonts w:asciiTheme="majorHAnsi" w:hAnsiTheme="majorHAnsi" w:cstheme="majorHAnsi"/>
-                <w:sz w:val="20"/>
-                <w:szCs w:val="20"/>
-              </w:rPr>
-              <w:t>Proficient in Algorithm and Data Structure</w:t>
-            </w:r>
-          </w:p>
-          <w:p>
-            <w:pPr>
-              <w:pStyle w:val="ListBullet"/>
-              <w:numPr>
-                <w:ilvl w:val="0"/>
-                <w:numId w:val="13"/>
-              </w:numPr>
-              <w:spacing w:line="276" w:lineRule="auto"/>
-              <w:rPr>
-                <w:rFonts w:asciiTheme="majorHAnsi" w:eastAsia="Times New Roman" w:hAnsiTheme="majorHAnsi" w:cstheme="majorHAnsi"/>
-                <w:color w:val="auto"/>
-                <w:sz w:val="20"/>
-                <w:szCs w:val="20"/>
-                <w:lang w:eastAsia="en-GB"/>
-              </w:rPr>
-            </w:pPr>
-            <w:r>
-              <w:rPr>
-                <w:rFonts w:asciiTheme="majorHAnsi" w:eastAsia="Times New Roman" w:hAnsiTheme="majorHAnsi" w:cstheme="majorHAnsi"/>
-                <w:b/>
-                <w:color w:val="auto"/>
-                <w:sz w:val="20"/>
-                <w:szCs w:val="20"/>
-                <w:lang w:eastAsia="en-GB"/>
-              </w:rPr>
-              <w:t xml:space="preserve">[Rank: </w:t>
-            </w:r>
-            <w:r>
-              <w:rPr>
-                <w:rFonts w:asciiTheme="majorHAnsi" w:eastAsia="Times New Roman" w:hAnsiTheme="majorHAnsi" w:cstheme="majorHAnsi"/>
-                <w:b/>
-                <w:color w:val="auto"/>
-                <w:sz w:val="20"/>
-                <w:szCs w:val="20"/>
-                <w:lang w:eastAsia="en-GB"/>
-              </w:rPr>
-              <w:t>0</w:t>
-            </w:r>
-            <w:r>
-              <w:rPr>
-                <w:rFonts w:asciiTheme="majorHAnsi" w:eastAsia="Times New Roman" w:hAnsiTheme="majorHAnsi" w:cstheme="majorHAnsi"/>
-                <w:b/>
-                <w:color w:val="auto"/>
-                <w:sz w:val="20"/>
-                <w:szCs w:val="20"/>
-                <w:lang w:eastAsia="en-GB"/>
-              </w:rPr>
-              <w:t>4/</w:t>
-            </w:r>
-            <w:r>
-              <w:rPr>
-                <w:rFonts w:asciiTheme="majorHAnsi" w:eastAsia="Times New Roman" w:hAnsiTheme="majorHAnsi" w:cstheme="majorHAnsi"/>
-                <w:b/>
-                <w:color w:val="auto"/>
-                <w:sz w:val="20"/>
-                <w:szCs w:val="20"/>
-                <w:lang w:eastAsia="en-GB"/>
-              </w:rPr>
-              <w:t>0</w:t>
-            </w:r>
-            <w:r>
-              <w:rPr>
-                <w:rFonts w:asciiTheme="majorHAnsi" w:eastAsia="Times New Roman" w:hAnsiTheme="majorHAnsi" w:cstheme="majorHAnsi"/>
-                <w:b/>
-                <w:color w:val="auto"/>
-                <w:sz w:val="20"/>
-                <w:szCs w:val="20"/>
-                <w:lang w:eastAsia="en-GB"/>
-              </w:rPr>
-              <w:t>30]</w:t>
-            </w:r>
-            <w:r>
-              <w:rPr>
-                <w:rFonts w:asciiTheme="majorHAnsi" w:eastAsia="Times New Roman" w:hAnsiTheme="majorHAnsi" w:cstheme="majorHAnsi"/>
-                <w:color w:val="auto"/>
-                <w:sz w:val="20"/>
-                <w:szCs w:val="20"/>
-                <w:lang w:eastAsia="en-GB"/>
-              </w:rPr>
-              <w:t xml:space="preserve"> </w:t>
-            </w:r>
-            <w:r>
-              <w:rPr>
-                <w:rFonts w:asciiTheme="majorHAnsi" w:eastAsia="Times New Roman" w:hAnsiTheme="majorHAnsi" w:cstheme="majorHAnsi"/>
-                <w:color w:val="auto"/>
-                <w:sz w:val="20"/>
-                <w:szCs w:val="20"/>
-                <w:lang w:eastAsia="en-GB"/>
-              </w:rPr>
-              <w:t>AIUB CS Fest Programming Contest 2016</w:t>
-            </w:r>
-          </w:p>
-          <w:p>
-            <w:pPr>
-              <w:pStyle w:val="ListBullet"/>
-              <w:numPr>
-                <w:ilvl w:val="0"/>
-                <w:numId w:val="13"/>
-              </w:numPr>
-              <w:spacing w:line="276" w:lineRule="auto"/>
-              <w:rPr>
-                <w:rFonts w:asciiTheme="majorHAnsi" w:eastAsia="Times New Roman" w:hAnsiTheme="majorHAnsi" w:cstheme="majorHAnsi"/>
-                <w:color w:val="auto"/>
-                <w:sz w:val="20"/>
-                <w:szCs w:val="20"/>
-                <w:lang w:eastAsia="en-GB"/>
-              </w:rPr>
-            </w:pPr>
-            <w:r>
-              <w:rPr>
-                <w:rFonts w:asciiTheme="majorHAnsi" w:eastAsia="Times New Roman" w:hAnsiTheme="majorHAnsi" w:cstheme="majorHAnsi"/>
-                <w:b/>
-                <w:color w:val="auto"/>
-                <w:sz w:val="20"/>
-                <w:szCs w:val="20"/>
-                <w:lang w:eastAsia="en-GB"/>
-              </w:rPr>
-              <w:t>[Rank: 25/150]</w:t>
-            </w:r>
-            <w:r>
-              <w:rPr>
-                <w:rFonts w:asciiTheme="majorHAnsi" w:eastAsia="Times New Roman" w:hAnsiTheme="majorHAnsi" w:cstheme="majorHAnsi"/>
-                <w:color w:val="auto"/>
-                <w:sz w:val="20"/>
-                <w:szCs w:val="20"/>
-                <w:lang w:eastAsia="en-GB"/>
-              </w:rPr>
-              <w:t xml:space="preserve"> </w:t>
-            </w:r>
-            <w:r>
-              <w:rPr>
-                <w:rFonts w:asciiTheme="majorHAnsi" w:eastAsia="Times New Roman" w:hAnsiTheme="majorHAnsi" w:cstheme="majorHAnsi"/>
-                <w:color w:val="auto"/>
-                <w:sz w:val="20"/>
-                <w:szCs w:val="20"/>
-                <w:lang w:eastAsia="en-GB"/>
-              </w:rPr>
-              <w:t>ACM-ICPC Asia Dhaka Regional 20</w:t>
-            </w:r>
-            <w:bookmarkStart w:id="2" w:name="_GoBack"/>
-            <w:bookmarkEnd w:id="2"/>
-            <w:r>
-              <w:rPr>
-                <w:rFonts w:asciiTheme="majorHAnsi" w:eastAsia="Times New Roman" w:hAnsiTheme="majorHAnsi" w:cstheme="majorHAnsi"/>
-                <w:color w:val="auto"/>
-                <w:sz w:val="20"/>
-                <w:szCs w:val="20"/>
-                <w:lang w:eastAsia="en-GB"/>
-              </w:rPr>
-              <w:t>17</w:t>
-            </w:r>
-          </w:p>
-          <w:p>
-            <w:pPr>
-              <w:pStyle w:val="ListParagraph"/>
-              <w:numPr>
-                <w:ilvl w:val="0"/>
-                <w:numId w:val="13"/>
-              </w:numPr>
-              <w:spacing w:line="276" w:lineRule="auto"/>
-              <w:rPr>
-                <w:rFonts w:asciiTheme="majorHAnsi" w:hAnsiTheme="majorHAnsi"/>
-                <w:sz w:val="20"/>
-                <w:szCs w:val="20"/>
-              </w:rPr>
-            </w:pPr>
-            <w:r>
-              <w:rPr>
-                <w:rFonts w:asciiTheme="majorHAnsi" w:hAnsiTheme="majorHAnsi" w:cstheme="majorHAnsi"/>
-                <w:b/>
-                <w:sz w:val="20"/>
-                <w:szCs w:val="20"/>
-              </w:rPr>
-              <w:t>[Rank: 38/161]</w:t>
-            </w:r>
-            <w:r>
-              <w:rPr>
-                <w:rFonts w:asciiTheme="majorHAnsi" w:hAnsiTheme="majorHAnsi" w:cstheme="majorHAnsi"/>
-                <w:sz w:val="20"/>
-                <w:szCs w:val="20"/>
-              </w:rPr>
-              <w:t xml:space="preserve"> </w:t>
-            </w:r>
-            <w:r>
-              <w:rPr>
-                <w:rFonts w:asciiTheme="majorHAnsi" w:hAnsiTheme="majorHAnsi" w:cstheme="majorHAnsi"/>
-                <w:sz w:val="20"/>
-                <w:szCs w:val="20"/>
-              </w:rPr>
-              <w:t>SUST CSE Carnival Contest 2017</w:t>
-            </w:r>
-          </w:p>
-          <w:p>
-            <w:pPr>
-              <w:pStyle w:val="ListBullet"/>
-              <w:numPr>
-                <w:ilvl w:val="0"/>
-                <w:numId w:val="13"/>
-              </w:numPr>
-              <w:spacing w:line="276" w:lineRule="auto"/>
-              <w:rPr>
-                <w:rFonts w:asciiTheme="majorHAnsi" w:eastAsia="Times New Roman" w:hAnsiTheme="majorHAnsi" w:cstheme="majorHAnsi"/>
-                <w:color w:val="auto"/>
-                <w:sz w:val="20"/>
-                <w:szCs w:val="20"/>
-                <w:lang w:eastAsia="en-GB"/>
-              </w:rPr>
-            </w:pPr>
-            <w:bookmarkStart w:id="3" w:name="OLE_LINK4"/>
-            <w:bookmarkStart w:id="4" w:name="OLE_LINK5"/>
-            <w:r>
-              <w:rPr>
-                <w:rFonts w:asciiTheme="majorHAnsi" w:eastAsia="Times New Roman" w:hAnsiTheme="majorHAnsi" w:cstheme="majorHAnsi"/>
-                <w:b/>
-                <w:color w:val="auto"/>
-                <w:sz w:val="20"/>
-                <w:szCs w:val="20"/>
-                <w:lang w:eastAsia="en-GB"/>
-              </w:rPr>
-              <w:t>[Rank: 24/102</w:t>
-            </w:r>
-            <w:r>
-              <w:rPr>
-                <w:rFonts w:asciiTheme="majorHAnsi" w:eastAsia="Times New Roman" w:hAnsiTheme="majorHAnsi" w:cstheme="majorHAnsi"/>
-                <w:color w:val="auto"/>
-                <w:sz w:val="20"/>
-                <w:szCs w:val="20"/>
-                <w:lang w:eastAsia="en-GB"/>
-              </w:rPr>
-              <w:t xml:space="preserve">] </w:t>
-            </w:r>
-            <w:r>
-              <w:rPr>
-                <w:rFonts w:asciiTheme="majorHAnsi" w:eastAsia="Times New Roman" w:hAnsiTheme="majorHAnsi" w:cstheme="majorHAnsi"/>
-                <w:color w:val="auto"/>
-                <w:sz w:val="20"/>
-                <w:szCs w:val="20"/>
-                <w:lang w:eastAsia="en-GB"/>
-              </w:rPr>
-              <w:t>NSU Inter University Programming Contest</w:t>
-            </w:r>
-            <w:bookmarkEnd w:id="3"/>
-            <w:bookmarkEnd w:id="4"/>
-          </w:p>
-          <w:p>
-            <w:pPr>
-              <w:pStyle w:val="ListBullet"/>
-              <w:numPr>
-                <w:ilvl w:val="0"/>
-                <w:numId w:val="13"/>
-              </w:numPr>
-              <w:spacing w:line="276" w:lineRule="auto"/>
-              <w:rPr>
-                <w:rFonts w:asciiTheme="majorHAnsi" w:eastAsia="Times New Roman" w:hAnsiTheme="majorHAnsi" w:cstheme="majorHAnsi"/>
-                <w:color w:val="auto"/>
-                <w:sz w:val="20"/>
-                <w:szCs w:val="20"/>
-                <w:lang w:eastAsia="en-GB"/>
-              </w:rPr>
-            </w:pPr>
-            <w:r>
-              <w:rPr>
-                <w:rFonts w:asciiTheme="majorHAnsi" w:eastAsia="Times New Roman" w:hAnsiTheme="majorHAnsi" w:cstheme="majorHAnsi"/>
-                <w:b/>
-                <w:color w:val="auto"/>
-                <w:sz w:val="20"/>
-                <w:szCs w:val="20"/>
-                <w:lang w:eastAsia="en-GB"/>
-              </w:rPr>
-              <w:t>[Rank: 26/128]</w:t>
-            </w:r>
-            <w:r>
-              <w:rPr>
-                <w:rFonts w:asciiTheme="majorHAnsi" w:eastAsia="Times New Roman" w:hAnsiTheme="majorHAnsi" w:cstheme="majorHAnsi"/>
-                <w:color w:val="auto"/>
-                <w:sz w:val="20"/>
-                <w:szCs w:val="20"/>
-                <w:lang w:eastAsia="en-GB"/>
-              </w:rPr>
-              <w:t xml:space="preserve"> </w:t>
-            </w:r>
-            <w:r>
-              <w:rPr>
-                <w:rFonts w:asciiTheme="majorHAnsi" w:eastAsia="Times New Roman" w:hAnsiTheme="majorHAnsi" w:cstheme="majorHAnsi"/>
-                <w:color w:val="auto"/>
-                <w:sz w:val="20"/>
-                <w:szCs w:val="20"/>
-                <w:lang w:eastAsia="en-GB"/>
-              </w:rPr>
-              <w:t>BUET Inter University Programming Contest</w:t>
-            </w:r>
-          </w:p>
-          <w:p>
-            <w:pPr>
-              <w:pStyle w:val="ListParagraph"/>
-              <w:numPr>
-                <w:ilvl w:val="0"/>
-                <w:numId w:val="13"/>
-              </w:numPr>
-              <w:spacing w:line="276" w:lineRule="auto"/>
-              <w:rPr>
-                <w:rFonts w:asciiTheme="majorHAnsi" w:hAnsiTheme="majorHAnsi" w:cstheme="majorHAnsi"/>
-                <w:sz w:val="20"/>
-                <w:szCs w:val="20"/>
-              </w:rPr>
-            </w:pPr>
-            <w:r>
-              <w:rPr>
-                <w:rFonts w:asciiTheme="majorHAnsi" w:hAnsiTheme="majorHAnsi" w:cstheme="majorHAnsi"/>
-                <w:b/>
-                <w:sz w:val="20"/>
-                <w:szCs w:val="20"/>
-              </w:rPr>
-              <w:t>[Rank: 38/098]</w:t>
-            </w:r>
-            <w:r>
-              <w:rPr>
-                <w:rFonts w:asciiTheme="majorHAnsi" w:hAnsiTheme="majorHAnsi" w:cstheme="majorHAnsi"/>
-                <w:sz w:val="20"/>
-                <w:szCs w:val="20"/>
-              </w:rPr>
-              <w:t xml:space="preserve"> </w:t>
-            </w:r>
-            <w:r>
-              <w:rPr>
-                <w:rFonts w:asciiTheme="majorHAnsi" w:hAnsiTheme="majorHAnsi" w:cstheme="majorHAnsi"/>
-                <w:sz w:val="20"/>
-                <w:szCs w:val="20"/>
-              </w:rPr>
-              <w:t>MBSTU CSE Carnival Programming Contest</w:t>
-            </w:r>
-          </w:p>
-        </w:tc>
-        <w:tc>
-          <w:tcPr>
-            <w:tcW w:w="4342" w:type="dxa"/>
-          </w:tcPr>
-          <w:p>
-            <w:pPr>
-              <w:pStyle w:val="ListParagraph"/>
-              <w:numPr>
-                <w:ilvl w:val="0"/>
-                <w:numId w:val="13"/>
-              </w:numPr>
-              <w:spacing w:line="276" w:lineRule="auto"/>
-              <w:rPr>
-                <w:rFonts w:asciiTheme="majorHAnsi" w:hAnsiTheme="majorHAnsi" w:cstheme="majorHAnsi"/>
-                <w:sz w:val="20"/>
-                <w:szCs w:val="20"/>
-              </w:rPr>
-            </w:pPr>
-            <w:r>
-              <w:rPr>
-                <w:rFonts w:asciiTheme="majorHAnsi" w:hAnsiTheme="majorHAnsi" w:cstheme="majorHAnsi"/>
-                <w:sz w:val="20"/>
-                <w:szCs w:val="20"/>
-              </w:rPr>
-              <w:t xml:space="preserve">Passed Google </w:t>
-            </w:r>
-            <w:proofErr w:type="spellStart"/>
-            <w:r>
-              <w:rPr>
-                <w:rFonts w:asciiTheme="majorHAnsi" w:hAnsiTheme="majorHAnsi" w:cstheme="majorHAnsi"/>
-                <w:sz w:val="20"/>
-                <w:szCs w:val="20"/>
-              </w:rPr>
-              <w:t>Foobar</w:t>
-            </w:r>
-            <w:proofErr w:type="spellEnd"/>
-            <w:r>
-              <w:rPr>
-                <w:rFonts w:asciiTheme="majorHAnsi" w:hAnsiTheme="majorHAnsi" w:cstheme="majorHAnsi"/>
-                <w:sz w:val="20"/>
-                <w:szCs w:val="20"/>
-              </w:rPr>
-              <w:t xml:space="preserve"> Challenge</w:t>
-            </w:r>
-          </w:p>
-          <w:p>
-            <w:pPr>
-              <w:pStyle w:val="ListParagraph"/>
-              <w:numPr>
-                <w:ilvl w:val="0"/>
-                <w:numId w:val="13"/>
-              </w:numPr>
-              <w:spacing w:line="276" w:lineRule="auto"/>
-              <w:rPr>
-                <w:rFonts w:asciiTheme="majorHAnsi" w:hAnsiTheme="majorHAnsi" w:cstheme="majorHAnsi"/>
-                <w:sz w:val="20"/>
-                <w:szCs w:val="20"/>
-              </w:rPr>
-            </w:pPr>
-            <w:r>
-              <w:rPr>
-                <w:rFonts w:asciiTheme="majorHAnsi" w:hAnsiTheme="majorHAnsi" w:cstheme="majorHAnsi"/>
-                <w:sz w:val="20"/>
-                <w:szCs w:val="20"/>
-              </w:rPr>
-              <w:t xml:space="preserve">Google Code Jam, APAC, </w:t>
-            </w:r>
-            <w:proofErr w:type="spellStart"/>
-            <w:r>
-              <w:rPr>
-                <w:rFonts w:asciiTheme="majorHAnsi" w:hAnsiTheme="majorHAnsi" w:cstheme="majorHAnsi"/>
-                <w:sz w:val="20"/>
-                <w:szCs w:val="20"/>
-              </w:rPr>
-              <w:t>Kickstarter</w:t>
-            </w:r>
-            <w:proofErr w:type="spellEnd"/>
-          </w:p>
-          <w:p>
-            <w:pPr>
-              <w:pStyle w:val="ListParagraph"/>
-              <w:numPr>
-                <w:ilvl w:val="0"/>
-                <w:numId w:val="13"/>
-              </w:numPr>
-              <w:spacing w:line="276" w:lineRule="auto"/>
-              <w:rPr>
-                <w:rFonts w:asciiTheme="majorHAnsi" w:hAnsiTheme="majorHAnsi" w:cstheme="majorHAnsi"/>
-                <w:sz w:val="20"/>
-                <w:szCs w:val="20"/>
-              </w:rPr>
-            </w:pPr>
-            <w:proofErr w:type="spellStart"/>
-            <w:r>
-              <w:rPr>
-                <w:rFonts w:asciiTheme="majorHAnsi" w:hAnsiTheme="majorHAnsi" w:cstheme="majorHAnsi"/>
-                <w:sz w:val="20"/>
-                <w:szCs w:val="20"/>
-              </w:rPr>
-              <w:t>CodeChef</w:t>
-            </w:r>
-            <w:proofErr w:type="spellEnd"/>
-            <w:r>
-              <w:rPr>
-                <w:rFonts w:asciiTheme="majorHAnsi" w:hAnsiTheme="majorHAnsi" w:cstheme="majorHAnsi"/>
-                <w:sz w:val="20"/>
-                <w:szCs w:val="20"/>
-              </w:rPr>
-              <w:t xml:space="preserve"> </w:t>
-            </w:r>
-            <w:r>
-              <w:rPr>
-                <w:rFonts w:asciiTheme="majorHAnsi" w:hAnsiTheme="majorHAnsi" w:cstheme="majorHAnsi"/>
-                <w:b/>
-                <w:sz w:val="20"/>
-                <w:szCs w:val="20"/>
-              </w:rPr>
-              <w:t>[Rating: 1918]</w:t>
-            </w:r>
-          </w:p>
-          <w:p>
-            <w:pPr>
-              <w:pStyle w:val="ListParagraph"/>
-              <w:numPr>
-                <w:ilvl w:val="0"/>
-                <w:numId w:val="13"/>
-              </w:numPr>
-              <w:spacing w:line="276" w:lineRule="auto"/>
-              <w:rPr>
-                <w:rFonts w:asciiTheme="majorHAnsi" w:hAnsiTheme="majorHAnsi" w:cstheme="majorHAnsi"/>
-                <w:sz w:val="20"/>
-                <w:szCs w:val="20"/>
-              </w:rPr>
-            </w:pPr>
-            <w:proofErr w:type="spellStart"/>
-            <w:r>
-              <w:rPr>
-                <w:rFonts w:asciiTheme="majorHAnsi" w:hAnsiTheme="majorHAnsi" w:cstheme="majorHAnsi"/>
-                <w:sz w:val="20"/>
-                <w:szCs w:val="20"/>
-              </w:rPr>
-              <w:t>HackerRank</w:t>
-            </w:r>
-            <w:proofErr w:type="spellEnd"/>
-            <w:r>
-              <w:rPr>
-                <w:rFonts w:asciiTheme="majorHAnsi" w:hAnsiTheme="majorHAnsi" w:cstheme="majorHAnsi"/>
-                <w:sz w:val="20"/>
-                <w:szCs w:val="20"/>
-              </w:rPr>
-              <w:t xml:space="preserve"> </w:t>
-            </w:r>
-            <w:r>
-              <w:rPr>
-                <w:rFonts w:asciiTheme="majorHAnsi" w:hAnsiTheme="majorHAnsi" w:cstheme="majorHAnsi"/>
-                <w:b/>
-                <w:sz w:val="20"/>
-                <w:szCs w:val="20"/>
-              </w:rPr>
-              <w:t>[</w:t>
-            </w:r>
-            <w:r>
-              <w:rPr>
-                <w:rFonts w:asciiTheme="majorHAnsi" w:hAnsiTheme="majorHAnsi" w:cstheme="majorHAnsi"/>
-                <w:b/>
-                <w:sz w:val="20"/>
-                <w:szCs w:val="20"/>
-              </w:rPr>
-              <w:t>Rating: 19</w:t>
-            </w:r>
-            <w:r>
-              <w:rPr>
-                <w:rFonts w:asciiTheme="majorHAnsi" w:hAnsiTheme="majorHAnsi" w:cstheme="majorHAnsi"/>
-                <w:b/>
-                <w:sz w:val="20"/>
-                <w:szCs w:val="20"/>
-              </w:rPr>
-              <w:t>8</w:t>
-            </w:r>
-            <w:r>
-              <w:rPr>
-                <w:rFonts w:asciiTheme="majorHAnsi" w:hAnsiTheme="majorHAnsi" w:cstheme="majorHAnsi"/>
-                <w:b/>
-                <w:sz w:val="20"/>
-                <w:szCs w:val="20"/>
-              </w:rPr>
-              <w:t>9</w:t>
-            </w:r>
-            <w:r>
-              <w:rPr>
-                <w:rFonts w:asciiTheme="majorHAnsi" w:hAnsiTheme="majorHAnsi" w:cstheme="majorHAnsi"/>
-                <w:b/>
-                <w:sz w:val="20"/>
-                <w:szCs w:val="20"/>
-              </w:rPr>
-              <w:t>]</w:t>
-            </w:r>
-          </w:p>
-          <w:p>
-            <w:pPr>
-              <w:pStyle w:val="ListParagraph"/>
-              <w:numPr>
-                <w:ilvl w:val="0"/>
-                <w:numId w:val="13"/>
-              </w:numPr>
-              <w:spacing w:line="276" w:lineRule="auto"/>
-              <w:rPr>
-                <w:rFonts w:asciiTheme="majorHAnsi" w:hAnsiTheme="majorHAnsi" w:cstheme="majorHAnsi"/>
-                <w:sz w:val="20"/>
-                <w:szCs w:val="20"/>
-              </w:rPr>
-            </w:pPr>
-            <w:proofErr w:type="spellStart"/>
-            <w:r>
-              <w:rPr>
-                <w:rFonts w:asciiTheme="majorHAnsi" w:hAnsiTheme="majorHAnsi" w:cstheme="majorHAnsi"/>
-                <w:sz w:val="20"/>
-                <w:szCs w:val="20"/>
-              </w:rPr>
-              <w:t>CSAcademy</w:t>
-            </w:r>
-            <w:proofErr w:type="spellEnd"/>
-            <w:r>
-              <w:rPr>
-                <w:rFonts w:asciiTheme="majorHAnsi" w:hAnsiTheme="majorHAnsi" w:cstheme="majorHAnsi"/>
-                <w:sz w:val="20"/>
-                <w:szCs w:val="20"/>
-              </w:rPr>
-              <w:t xml:space="preserve"> </w:t>
-            </w:r>
-            <w:r>
-              <w:rPr>
-                <w:rFonts w:asciiTheme="majorHAnsi" w:hAnsiTheme="majorHAnsi" w:cstheme="majorHAnsi"/>
-                <w:b/>
-                <w:sz w:val="20"/>
-                <w:szCs w:val="20"/>
-              </w:rPr>
-              <w:t>[</w:t>
-            </w:r>
-            <w:r>
-              <w:rPr>
-                <w:rFonts w:asciiTheme="majorHAnsi" w:hAnsiTheme="majorHAnsi" w:cstheme="majorHAnsi"/>
-                <w:b/>
-                <w:sz w:val="20"/>
-                <w:szCs w:val="20"/>
-              </w:rPr>
-              <w:t>Rating: 1519</w:t>
-            </w:r>
-            <w:r>
-              <w:rPr>
-                <w:rFonts w:asciiTheme="majorHAnsi" w:hAnsiTheme="majorHAnsi" w:cstheme="majorHAnsi"/>
-                <w:b/>
-                <w:sz w:val="20"/>
-                <w:szCs w:val="20"/>
-              </w:rPr>
-              <w:t>]</w:t>
-            </w:r>
-          </w:p>
-          <w:p>
-            <w:pPr>
-              <w:pStyle w:val="ListParagraph"/>
-              <w:numPr>
-                <w:ilvl w:val="0"/>
-                <w:numId w:val="13"/>
-              </w:numPr>
-              <w:spacing w:line="276" w:lineRule="auto"/>
-              <w:rPr>
-                <w:rFonts w:asciiTheme="majorHAnsi" w:hAnsiTheme="majorHAnsi" w:cstheme="majorHAnsi"/>
-                <w:sz w:val="20"/>
-                <w:szCs w:val="20"/>
-              </w:rPr>
-            </w:pPr>
-            <w:proofErr w:type="spellStart"/>
-            <w:r>
-              <w:rPr>
-                <w:rFonts w:asciiTheme="majorHAnsi" w:hAnsiTheme="majorHAnsi" w:cstheme="majorHAnsi"/>
-                <w:sz w:val="20"/>
-                <w:szCs w:val="20"/>
-              </w:rPr>
-              <w:t>CodeForces</w:t>
-            </w:r>
-            <w:proofErr w:type="spellEnd"/>
-            <w:r>
-              <w:rPr>
-                <w:rFonts w:asciiTheme="majorHAnsi" w:hAnsiTheme="majorHAnsi" w:cstheme="majorHAnsi"/>
-                <w:sz w:val="20"/>
-                <w:szCs w:val="20"/>
-              </w:rPr>
-              <w:t xml:space="preserve"> </w:t>
-            </w:r>
-            <w:r>
-              <w:rPr>
-                <w:rFonts w:asciiTheme="majorHAnsi" w:hAnsiTheme="majorHAnsi" w:cstheme="majorHAnsi"/>
-                <w:b/>
-                <w:sz w:val="20"/>
-                <w:szCs w:val="20"/>
-              </w:rPr>
-              <w:t>[Rating:</w:t>
-            </w:r>
-            <w:r>
-              <w:rPr>
-                <w:rFonts w:asciiTheme="majorHAnsi" w:hAnsiTheme="majorHAnsi" w:cstheme="majorHAnsi"/>
-                <w:b/>
-                <w:sz w:val="20"/>
-                <w:szCs w:val="20"/>
-              </w:rPr>
-              <w:t xml:space="preserve"> 1637</w:t>
-            </w:r>
-            <w:r>
-              <w:rPr>
-                <w:rFonts w:asciiTheme="majorHAnsi" w:hAnsiTheme="majorHAnsi" w:cstheme="majorHAnsi"/>
-                <w:b/>
-                <w:sz w:val="20"/>
-                <w:szCs w:val="20"/>
-              </w:rPr>
-              <w:t>]</w:t>
-            </w:r>
-          </w:p>
-          <w:p>
-            <w:pPr>
-              <w:pStyle w:val="ListParagraph"/>
-              <w:numPr>
-                <w:ilvl w:val="0"/>
-                <w:numId w:val="13"/>
-              </w:numPr>
-              <w:spacing w:line="276" w:lineRule="auto"/>
-              <w:rPr>
-                <w:rFonts w:asciiTheme="majorHAnsi" w:hAnsiTheme="majorHAnsi" w:cstheme="majorHAnsi"/>
-                <w:sz w:val="20"/>
-                <w:szCs w:val="20"/>
-              </w:rPr>
-            </w:pPr>
-            <w:proofErr w:type="spellStart"/>
-            <w:r>
-              <w:rPr>
-                <w:rFonts w:asciiTheme="majorHAnsi" w:hAnsiTheme="majorHAnsi" w:cstheme="majorHAnsi"/>
-                <w:sz w:val="20"/>
-                <w:szCs w:val="20"/>
-              </w:rPr>
-              <w:t>LightOJ</w:t>
-            </w:r>
-            <w:proofErr w:type="spellEnd"/>
-            <w:r>
-              <w:rPr>
-                <w:rFonts w:asciiTheme="majorHAnsi" w:hAnsiTheme="majorHAnsi" w:cstheme="majorHAnsi"/>
-                <w:sz w:val="20"/>
-                <w:szCs w:val="20"/>
-              </w:rPr>
-              <w:t xml:space="preserve"> </w:t>
-            </w:r>
-            <w:r>
-              <w:rPr>
-                <w:rFonts w:asciiTheme="majorHAnsi" w:hAnsiTheme="majorHAnsi" w:cstheme="majorHAnsi"/>
-                <w:b/>
-                <w:sz w:val="20"/>
-                <w:szCs w:val="20"/>
-              </w:rPr>
-              <w:t>[</w:t>
-            </w:r>
-            <w:r>
-              <w:rPr>
-                <w:rFonts w:asciiTheme="majorHAnsi" w:hAnsiTheme="majorHAnsi" w:cstheme="majorHAnsi"/>
-                <w:b/>
-                <w:sz w:val="20"/>
-                <w:szCs w:val="20"/>
-              </w:rPr>
-              <w:t>Solved: 140+</w:t>
-            </w:r>
-            <w:r>
-              <w:rPr>
-                <w:rFonts w:asciiTheme="majorHAnsi" w:hAnsiTheme="majorHAnsi" w:cstheme="majorHAnsi"/>
-                <w:b/>
-                <w:sz w:val="20"/>
-                <w:szCs w:val="20"/>
-              </w:rPr>
-              <w:t>]</w:t>
-            </w:r>
-          </w:p>
-          <w:p>
-            <w:pPr>
-              <w:pStyle w:val="ListParagraph"/>
-              <w:numPr>
-                <w:ilvl w:val="0"/>
-                <w:numId w:val="13"/>
-              </w:numPr>
-              <w:spacing w:line="276" w:lineRule="auto"/>
-              <w:rPr>
-                <w:rFonts w:asciiTheme="majorHAnsi" w:hAnsiTheme="majorHAnsi" w:cstheme="majorHAnsi"/>
-                <w:sz w:val="20"/>
-                <w:szCs w:val="20"/>
-              </w:rPr>
-            </w:pPr>
-            <w:r>
-              <w:rPr>
-                <w:rFonts w:asciiTheme="majorHAnsi" w:hAnsiTheme="majorHAnsi" w:cstheme="majorHAnsi"/>
-                <w:sz w:val="20"/>
-                <w:szCs w:val="20"/>
-              </w:rPr>
-              <w:t>UVA</w:t>
-            </w:r>
-            <w:r>
-              <w:rPr>
-                <w:rFonts w:asciiTheme="majorHAnsi" w:hAnsiTheme="majorHAnsi" w:cstheme="majorHAnsi"/>
-                <w:sz w:val="20"/>
-                <w:szCs w:val="20"/>
-              </w:rPr>
-              <w:t xml:space="preserve"> </w:t>
-            </w:r>
-            <w:r>
-              <w:rPr>
-                <w:rFonts w:asciiTheme="majorHAnsi" w:hAnsiTheme="majorHAnsi" w:cstheme="majorHAnsi"/>
-                <w:b/>
-                <w:sz w:val="20"/>
-                <w:szCs w:val="20"/>
-              </w:rPr>
-              <w:t>[</w:t>
-            </w:r>
-            <w:r>
-              <w:rPr>
-                <w:rFonts w:asciiTheme="majorHAnsi" w:hAnsiTheme="majorHAnsi" w:cstheme="majorHAnsi"/>
-                <w:b/>
-                <w:sz w:val="20"/>
-                <w:szCs w:val="20"/>
-              </w:rPr>
-              <w:t>Solved</w:t>
-            </w:r>
-            <w:r>
-              <w:rPr>
-                <w:rFonts w:asciiTheme="majorHAnsi" w:hAnsiTheme="majorHAnsi" w:cstheme="majorHAnsi"/>
-                <w:b/>
-                <w:sz w:val="20"/>
-                <w:szCs w:val="20"/>
-              </w:rPr>
-              <w:t xml:space="preserve">: </w:t>
-            </w:r>
-            <w:r>
-              <w:rPr>
-                <w:rFonts w:asciiTheme="majorHAnsi" w:hAnsiTheme="majorHAnsi" w:cstheme="majorHAnsi"/>
-                <w:b/>
-                <w:sz w:val="20"/>
-                <w:szCs w:val="20"/>
-              </w:rPr>
-              <w:t>130+</w:t>
-            </w:r>
-            <w:r>
-              <w:rPr>
-                <w:rFonts w:asciiTheme="majorHAnsi" w:hAnsiTheme="majorHAnsi" w:cstheme="majorHAnsi"/>
-                <w:b/>
-                <w:sz w:val="20"/>
-                <w:szCs w:val="20"/>
-              </w:rPr>
-              <w:t>]</w:t>
-            </w:r>
-          </w:p>
-        </w:tc>
-      </w:tr>
-    </w:tbl>
+    <w:p>
+      <w:pPr>
+        <w:numPr>
+          <w:ilvl w:val="0"/>
+          <w:numId w:val="12"/>
+        </w:numPr>
+        <w:tabs>
+          <w:tab w:val="right" w:pos="10197"/>
+          <w:tab w:val="left" w:pos="720"/>
+          <w:tab w:val="left" w:pos="1440"/>
+          <w:tab w:val="left" w:pos="2160"/>
+        </w:tabs>
+        <w:rPr>
+          <w:rFonts w:asciiTheme="majorHAnsi" w:hAnsiTheme="majorHAnsi" w:cstheme="majorHAnsi"/>
+          <w:sz w:val="22"/>
+          <w:szCs w:val="22"/>
+        </w:rPr>
+      </w:pPr>
+      <w:r>
+        <w:rPr>
+          <w:rFonts w:asciiTheme="majorHAnsi" w:hAnsiTheme="majorHAnsi" w:cstheme="majorHAnsi"/>
+          <w:b/>
+          <w:sz w:val="22"/>
+          <w:szCs w:val="22"/>
+        </w:rPr>
+        <w:t>B.Sc. Computer Science,</w:t>
+      </w:r>
+      <w:r>
+        <w:rPr>
+          <w:rFonts w:asciiTheme="majorHAnsi" w:hAnsiTheme="majorHAnsi" w:cstheme="majorHAnsi"/>
+          <w:sz w:val="22"/>
+          <w:szCs w:val="22"/>
+        </w:rPr>
+        <w:t xml:space="preserve"> American International University Bangladesh</w:t>
+      </w:r>
+      <w:r>
+        <w:rPr>
+          <w:rFonts w:asciiTheme="majorHAnsi" w:hAnsiTheme="majorHAnsi" w:cstheme="majorHAnsi"/>
+          <w:sz w:val="22"/>
+          <w:szCs w:val="22"/>
+        </w:rPr>
+        <w:t xml:space="preserve"> </w:t>
+      </w:r>
+      <w:r>
+        <w:rPr>
+          <w:rFonts w:asciiTheme="majorHAnsi" w:hAnsiTheme="majorHAnsi" w:cstheme="majorHAnsi"/>
+          <w:b/>
+          <w:sz w:val="20"/>
+          <w:szCs w:val="20"/>
+        </w:rPr>
+        <w:t>(CGPA: 3.9/4.0)</w:t>
+      </w:r>
+      <w:r>
+        <w:rPr>
+          <w:rFonts w:asciiTheme="majorHAnsi" w:hAnsiTheme="majorHAnsi" w:cstheme="majorHAnsi"/>
+          <w:sz w:val="22"/>
+          <w:szCs w:val="22"/>
+        </w:rPr>
+        <w:tab/>
+      </w:r>
+      <w:r>
+        <w:rPr>
+          <w:rFonts w:asciiTheme="majorHAnsi" w:hAnsiTheme="majorHAnsi" w:cstheme="majorHAnsi"/>
+          <w:b/>
+          <w:sz w:val="22"/>
+          <w:szCs w:val="22"/>
+        </w:rPr>
+        <w:t>2014</w:t>
+      </w:r>
+      <w:r>
+        <w:rPr>
+          <w:rFonts w:asciiTheme="majorHAnsi" w:hAnsiTheme="majorHAnsi" w:cstheme="majorHAnsi"/>
+          <w:b/>
+          <w:sz w:val="22"/>
+          <w:szCs w:val="22"/>
+        </w:rPr>
+        <w:t xml:space="preserve"> </w:t>
+      </w:r>
+      <w:r>
+        <w:rPr>
+          <w:rFonts w:asciiTheme="majorHAnsi" w:hAnsiTheme="majorHAnsi" w:cstheme="majorHAnsi"/>
+          <w:b/>
+          <w:sz w:val="22"/>
+          <w:szCs w:val="22"/>
+        </w:rPr>
+        <w:t>–</w:t>
+      </w:r>
+      <w:r>
+        <w:rPr>
+          <w:rFonts w:asciiTheme="majorHAnsi" w:hAnsiTheme="majorHAnsi" w:cstheme="majorHAnsi"/>
+          <w:b/>
+          <w:sz w:val="22"/>
+          <w:szCs w:val="22"/>
+        </w:rPr>
+        <w:t xml:space="preserve"> 2018</w:t>
+      </w:r>
+    </w:p>
     <w:p>
       <w:pPr>
         <w:pStyle w:val="Heading2"/>
@@ -2318,14 +1531,7 @@
           <w:rFonts w:asciiTheme="majorHAnsi" w:hAnsiTheme="majorHAnsi" w:cstheme="majorHAnsi"/>
           <w:color w:val="1155CC"/>
         </w:rPr>
-        <w:t>E</w:t>
-      </w:r>
-      <w:r>
-        <w:rPr>
-          <w:rFonts w:asciiTheme="majorHAnsi" w:hAnsiTheme="majorHAnsi" w:cstheme="majorHAnsi"/>
-          <w:color w:val="1155CC"/>
-        </w:rPr>
-        <w:t>ducation</w:t>
+        <w:t xml:space="preserve">Volunteer Experience </w:t>
       </w:r>
     </w:p>
     <w:p>
@@ -2353,40 +1559,7 @@
           <w:sz w:val="22"/>
           <w:szCs w:val="22"/>
         </w:rPr>
-        <w:t>B.Sc. Computer Science,</w:t>
-      </w:r>
-      <w:r>
-        <w:rPr>
-          <w:rFonts w:asciiTheme="majorHAnsi" w:hAnsiTheme="majorHAnsi" w:cstheme="majorHAnsi"/>
-          <w:sz w:val="22"/>
-          <w:szCs w:val="22"/>
-        </w:rPr>
-        <w:t xml:space="preserve"> American International University Bangladesh</w:t>
-      </w:r>
-      <w:r>
-        <w:rPr>
-          <w:rFonts w:asciiTheme="majorHAnsi" w:hAnsiTheme="majorHAnsi" w:cstheme="majorHAnsi"/>
-          <w:sz w:val="22"/>
-          <w:szCs w:val="22"/>
-        </w:rPr>
-        <w:t xml:space="preserve"> </w:t>
-      </w:r>
-      <w:r>
-        <w:rPr>
-          <w:rFonts w:asciiTheme="majorHAnsi" w:hAnsiTheme="majorHAnsi" w:cstheme="majorHAnsi"/>
-          <w:b/>
-          <w:sz w:val="20"/>
-          <w:szCs w:val="20"/>
-        </w:rPr>
-        <w:t>(CGPA: 3.9/4.0)</w:t>
-      </w:r>
-      <w:r>
-        <w:rPr>
-          <w:rFonts w:asciiTheme="majorHAnsi" w:hAnsiTheme="majorHAnsi" w:cstheme="majorHAnsi"/>
-          <w:sz w:val="22"/>
-          <w:szCs w:val="22"/>
-        </w:rPr>
-        <w:tab/>
+        <w:t>Competitive Programming Trainer</w:t>
       </w:r>
       <w:r>
         <w:rPr>
@@ -2395,7 +1568,23 @@
           <w:sz w:val="22"/>
           <w:szCs w:val="22"/>
         </w:rPr>
-        <w:t>2014</w:t>
+        <w:t>,</w:t>
+      </w:r>
+      <w:r>
+        <w:rPr>
+          <w:rFonts w:asciiTheme="majorHAnsi" w:hAnsiTheme="majorHAnsi" w:cstheme="majorHAnsi"/>
+          <w:sz w:val="22"/>
+          <w:szCs w:val="22"/>
+        </w:rPr>
+        <w:t xml:space="preserve"> American International University Bangladesh</w:t>
+      </w:r>
+      <w:r>
+        <w:rPr>
+          <w:rFonts w:asciiTheme="majorHAnsi" w:hAnsiTheme="majorHAnsi" w:cstheme="majorHAnsi"/>
+          <w:sz w:val="22"/>
+          <w:szCs w:val="22"/>
+        </w:rPr>
+        <w:tab/>
       </w:r>
       <w:r>
         <w:rPr>
@@ -2404,7 +1593,7 @@
           <w:sz w:val="22"/>
           <w:szCs w:val="22"/>
         </w:rPr>
-        <w:t xml:space="preserve"> </w:t>
+        <w:t>2016</w:t>
       </w:r>
       <w:r>
         <w:rPr>
@@ -2413,7 +1602,7 @@
           <w:sz w:val="22"/>
           <w:szCs w:val="22"/>
         </w:rPr>
-        <w:t>–</w:t>
+        <w:t xml:space="preserve"> –</w:t>
       </w:r>
       <w:r>
         <w:rPr>
@@ -2423,29 +1612,6 @@
           <w:szCs w:val="22"/>
         </w:rPr>
         <w:t xml:space="preserve"> 2018</w:t>
-      </w:r>
-    </w:p>
-    <w:p>
-      <w:pPr>
-        <w:pStyle w:val="Heading2"/>
-        <w:pBdr>
-          <w:top w:val="nil"/>
-          <w:left w:val="nil"/>
-          <w:bottom w:val="single" w:sz="8" w:space="2" w:color="1155CC"/>
-          <w:right w:val="nil"/>
-          <w:between w:val="nil"/>
-        </w:pBdr>
-        <w:rPr>
-          <w:rFonts w:asciiTheme="majorHAnsi" w:hAnsiTheme="majorHAnsi" w:cstheme="majorHAnsi"/>
-          <w:color w:val="1155CC"/>
-        </w:rPr>
-      </w:pPr>
-      <w:r>
-        <w:rPr>
-          <w:rFonts w:asciiTheme="majorHAnsi" w:hAnsiTheme="majorHAnsi" w:cstheme="majorHAnsi"/>
-          <w:color w:val="1155CC"/>
-        </w:rPr>
-        <w:t xml:space="preserve">Volunteer Experience </w:t>
       </w:r>
     </w:p>
     <w:p>
@@ -2473,7 +1639,7 @@
           <w:sz w:val="22"/>
           <w:szCs w:val="22"/>
         </w:rPr>
-        <w:t>Competitive Programming Trainer</w:t>
+        <w:t xml:space="preserve">Programming </w:t>
       </w:r>
       <w:r>
         <w:rPr>
@@ -2482,23 +1648,7 @@
           <w:sz w:val="22"/>
           <w:szCs w:val="22"/>
         </w:rPr>
-        <w:t>,</w:t>
-      </w:r>
-      <w:r>
-        <w:rPr>
-          <w:rFonts w:asciiTheme="majorHAnsi" w:hAnsiTheme="majorHAnsi" w:cstheme="majorHAnsi"/>
-          <w:sz w:val="22"/>
-          <w:szCs w:val="22"/>
-        </w:rPr>
-        <w:t xml:space="preserve"> American International University Bangladesh</w:t>
-      </w:r>
-      <w:r>
-        <w:rPr>
-          <w:rFonts w:asciiTheme="majorHAnsi" w:hAnsiTheme="majorHAnsi" w:cstheme="majorHAnsi"/>
-          <w:sz w:val="22"/>
-          <w:szCs w:val="22"/>
-        </w:rPr>
-        <w:tab/>
+        <w:t>Contest Problem Setter</w:t>
       </w:r>
       <w:r>
         <w:rPr>
@@ -2507,7 +1657,7 @@
           <w:sz w:val="22"/>
           <w:szCs w:val="22"/>
         </w:rPr>
-        <w:t>2016</w:t>
+        <w:t>,</w:t>
       </w:r>
       <w:r>
         <w:rPr>
@@ -2516,7 +1666,23 @@
           <w:sz w:val="22"/>
           <w:szCs w:val="22"/>
         </w:rPr>
-        <w:t xml:space="preserve"> –</w:t>
+        <w:t xml:space="preserve"> </w:t>
+      </w:r>
+      <w:r>
+        <w:rPr>
+          <w:rFonts w:asciiTheme="majorHAnsi" w:hAnsiTheme="majorHAnsi" w:cstheme="majorHAnsi"/>
+          <w:sz w:val="22"/>
+          <w:szCs w:val="22"/>
+        </w:rPr>
+        <w:t>spoj.com/users/siamcr7 &amp; toph.co</w:t>
+      </w:r>
+      <w:r>
+        <w:rPr>
+          <w:rFonts w:asciiTheme="majorHAnsi" w:hAnsiTheme="majorHAnsi" w:cstheme="majorHAnsi"/>
+          <w:sz w:val="22"/>
+          <w:szCs w:val="22"/>
+        </w:rPr>
+        <w:tab/>
       </w:r>
       <w:r>
         <w:rPr>
@@ -2525,27 +1691,8 @@
           <w:sz w:val="22"/>
           <w:szCs w:val="22"/>
         </w:rPr>
-        <w:t xml:space="preserve"> 2018</w:t>
-      </w:r>
-    </w:p>
-    <w:p>
-      <w:pPr>
-        <w:numPr>
-          <w:ilvl w:val="0"/>
-          <w:numId w:val="12"/>
-        </w:numPr>
-        <w:tabs>
-          <w:tab w:val="right" w:pos="10197"/>
-          <w:tab w:val="left" w:pos="720"/>
-          <w:tab w:val="left" w:pos="1440"/>
-          <w:tab w:val="left" w:pos="2160"/>
-        </w:tabs>
-        <w:rPr>
-          <w:rFonts w:asciiTheme="majorHAnsi" w:hAnsiTheme="majorHAnsi" w:cstheme="majorHAnsi"/>
-          <w:sz w:val="22"/>
-          <w:szCs w:val="22"/>
-        </w:rPr>
-      </w:pPr>
+        <w:t>2016</w:t>
+      </w:r>
       <w:r>
         <w:rPr>
           <w:rFonts w:asciiTheme="majorHAnsi" w:hAnsiTheme="majorHAnsi" w:cstheme="majorHAnsi"/>
@@ -2553,7 +1700,7 @@
           <w:sz w:val="22"/>
           <w:szCs w:val="22"/>
         </w:rPr>
-        <w:t xml:space="preserve">Programming </w:t>
+        <w:t xml:space="preserve"> –</w:t>
       </w:r>
       <w:r>
         <w:rPr>
@@ -2562,81 +1709,12 @@
           <w:sz w:val="22"/>
           <w:szCs w:val="22"/>
         </w:rPr>
-        <w:t>Contest Problem Setter</w:t>
-      </w:r>
-      <w:r>
-        <w:rPr>
-          <w:rFonts w:asciiTheme="majorHAnsi" w:hAnsiTheme="majorHAnsi" w:cstheme="majorHAnsi"/>
-          <w:b/>
-          <w:sz w:val="22"/>
-          <w:szCs w:val="22"/>
-        </w:rPr>
-        <w:t>,</w:t>
-      </w:r>
-      <w:r>
-        <w:rPr>
-          <w:rFonts w:asciiTheme="majorHAnsi" w:hAnsiTheme="majorHAnsi" w:cstheme="majorHAnsi"/>
-          <w:b/>
-          <w:sz w:val="22"/>
-          <w:szCs w:val="22"/>
-        </w:rPr>
-        <w:t xml:space="preserve"> </w:t>
-      </w:r>
-      <w:r>
-        <w:rPr>
-          <w:rFonts w:asciiTheme="majorHAnsi" w:hAnsiTheme="majorHAnsi" w:cstheme="majorHAnsi"/>
-          <w:sz w:val="22"/>
-          <w:szCs w:val="22"/>
-        </w:rPr>
-        <w:t>spoj.com/users/siamcr7</w:t>
-      </w:r>
-      <w:r>
-        <w:rPr>
-          <w:rFonts w:asciiTheme="majorHAnsi" w:hAnsiTheme="majorHAnsi" w:cstheme="majorHAnsi"/>
-          <w:sz w:val="22"/>
-          <w:szCs w:val="22"/>
-        </w:rPr>
-        <w:t xml:space="preserve"> &amp; toph.co</w:t>
-      </w:r>
-      <w:r>
-        <w:rPr>
-          <w:rFonts w:asciiTheme="majorHAnsi" w:hAnsiTheme="majorHAnsi" w:cstheme="majorHAnsi"/>
-          <w:sz w:val="22"/>
-          <w:szCs w:val="22"/>
-        </w:rPr>
-        <w:tab/>
-      </w:r>
-      <w:r>
-        <w:rPr>
-          <w:rFonts w:asciiTheme="majorHAnsi" w:hAnsiTheme="majorHAnsi" w:cstheme="majorHAnsi"/>
-          <w:b/>
-          <w:sz w:val="22"/>
-          <w:szCs w:val="22"/>
-        </w:rPr>
-        <w:t>2016</w:t>
-      </w:r>
-      <w:r>
-        <w:rPr>
-          <w:rFonts w:asciiTheme="majorHAnsi" w:hAnsiTheme="majorHAnsi" w:cstheme="majorHAnsi"/>
-          <w:b/>
-          <w:sz w:val="22"/>
-          <w:szCs w:val="22"/>
-        </w:rPr>
-        <w:t xml:space="preserve"> –</w:t>
-      </w:r>
-      <w:r>
-        <w:rPr>
-          <w:rFonts w:asciiTheme="majorHAnsi" w:hAnsiTheme="majorHAnsi" w:cstheme="majorHAnsi"/>
-          <w:b/>
-          <w:sz w:val="22"/>
-          <w:szCs w:val="22"/>
-        </w:rPr>
         <w:t xml:space="preserve"> 2018</w:t>
       </w:r>
     </w:p>
     <w:sectPr>
-      <w:footerReference w:type="default" r:id="rId9"/>
-      <w:headerReference w:type="first" r:id="rId10"/>
+      <w:footerReference w:type="default" r:id="rId8"/>
+      <w:headerReference w:type="first" r:id="rId9"/>
       <w:pgSz w:w="11907" w:h="16839" w:code="9"/>
       <w:pgMar w:top="720" w:right="720" w:bottom="720" w:left="720" w:header="720" w:footer="0" w:gutter="0"/>
       <w:pgNumType w:start="2"/>
@@ -5624,7 +4702,7 @@
 </file>
 
 <file path=customXml/itemProps1.xml><?xml version="1.0" encoding="utf-8"?>
-<ds:datastoreItem xmlns:ds="http://schemas.openxmlformats.org/officeDocument/2006/customXml" ds:itemID="{B3FE6EB1-81AA-4D20-9519-ACF80AB631EA}">
+<ds:datastoreItem xmlns:ds="http://schemas.openxmlformats.org/officeDocument/2006/customXml" ds:itemID="{5E25F856-080D-4A99-ABCD-806F0153148B}">
   <ds:schemaRefs>
     <ds:schemaRef ds:uri="http://schemas.openxmlformats.org/officeDocument/2006/bibliography"/>
   </ds:schemaRefs>

</xml_diff>